<commit_message>
tent textures and iterations
</commit_message>
<xml_diff>
--- a/Unit Iterations.docx
+++ b/Unit Iterations.docx
@@ -156,153 +156,137 @@
           </wp:inline>
         </w:drawing>
       </w:r>
-      <w:bookmarkStart w:id="0" w:name="_GoBack"/>
-      <w:bookmarkEnd w:id="0"/>
-    </w:p>
-    <w:p>
-      <w:pPr>
-        <w:rPr>
-          <w:lang w:val="nl-NL"/>
+    </w:p>
+    <w:p>
+      <w:pPr>
+        <w:rPr>
+          <w:lang w:val="en-GB"/>
         </w:rPr>
       </w:pPr>
       <w:proofErr w:type="gramStart"/>
       <w:r>
         <w:rPr>
-          <w:lang w:val="nl-NL"/>
+          <w:lang w:val="en-GB"/>
         </w:rPr>
         <w:t>Feedback :</w:t>
       </w:r>
       <w:proofErr w:type="gramEnd"/>
       <w:r>
         <w:rPr>
-          <w:lang w:val="nl-NL"/>
-        </w:rPr>
-        <w:t xml:space="preserve"> kleur &amp; minder </w:t>
+          <w:lang w:val="en-GB"/>
+        </w:rPr>
+        <w:t xml:space="preserve"> </w:t>
       </w:r>
       <w:proofErr w:type="spellStart"/>
       <w:r>
         <w:rPr>
-          <w:lang w:val="nl-NL"/>
-        </w:rPr>
-        <w:t>static</w:t>
+          <w:lang w:val="en-GB"/>
+        </w:rPr>
+        <w:t>kleur</w:t>
       </w:r>
       <w:proofErr w:type="spellEnd"/>
       <w:r>
         <w:rPr>
-          <w:lang w:val="nl-NL"/>
-        </w:rPr>
-        <w:t>.</w:t>
-      </w:r>
-    </w:p>
-    <w:p>
-      <w:pPr>
-        <w:rPr>
-          <w:lang w:val="nl-NL"/>
-        </w:rPr>
-      </w:pPr>
-    </w:p>
-    <w:p>
-      <w:pPr>
-        <w:rPr>
-          <w:lang w:val="nl-NL"/>
-        </w:rPr>
-      </w:pPr>
-    </w:p>
-    <w:p>
-      <w:pPr>
-        <w:rPr>
-          <w:lang w:val="nl-NL"/>
-        </w:rPr>
-      </w:pPr>
-    </w:p>
-    <w:p>
-      <w:pPr>
-        <w:rPr>
-          <w:lang w:val="nl-NL"/>
-        </w:rPr>
-      </w:pPr>
-    </w:p>
-    <w:p>
-      <w:pPr>
-        <w:rPr>
-          <w:lang w:val="nl-NL"/>
-        </w:rPr>
-      </w:pPr>
-    </w:p>
-    <w:p>
-      <w:pPr>
-        <w:rPr>
-          <w:lang w:val="nl-NL"/>
-        </w:rPr>
-      </w:pPr>
-    </w:p>
-    <w:p>
-      <w:pPr>
-        <w:rPr>
-          <w:lang w:val="nl-NL"/>
-        </w:rPr>
-      </w:pPr>
-    </w:p>
-    <w:p>
-      <w:pPr>
-        <w:rPr>
-          <w:lang w:val="nl-NL"/>
-        </w:rPr>
-      </w:pPr>
-    </w:p>
-    <w:p>
-      <w:pPr>
-        <w:rPr>
-          <w:lang w:val="nl-NL"/>
-        </w:rPr>
-      </w:pPr>
-    </w:p>
-    <w:p>
-      <w:pPr>
-        <w:rPr>
-          <w:lang w:val="nl-NL"/>
-        </w:rPr>
-      </w:pPr>
-    </w:p>
-    <w:p>
-      <w:pPr>
-        <w:rPr>
-          <w:lang w:val="nl-NL"/>
-        </w:rPr>
-      </w:pPr>
-    </w:p>
-    <w:p>
-      <w:pPr>
-        <w:rPr>
-          <w:lang w:val="nl-NL"/>
-        </w:rPr>
-      </w:pPr>
-      <w:proofErr w:type="spellStart"/>
-      <w:r>
-        <w:rPr>
-          <w:lang w:val="nl-NL"/>
+          <w:lang w:val="en-GB"/>
+        </w:rPr>
+        <w:t xml:space="preserve"> &amp; minder static.</w:t>
+      </w:r>
+    </w:p>
+    <w:p>
+      <w:pPr>
+        <w:rPr>
+          <w:lang w:val="en-GB"/>
+        </w:rPr>
+      </w:pPr>
+    </w:p>
+    <w:p>
+      <w:pPr>
+        <w:rPr>
+          <w:lang w:val="en-GB"/>
+        </w:rPr>
+      </w:pPr>
+    </w:p>
+    <w:p>
+      <w:pPr>
+        <w:rPr>
+          <w:lang w:val="en-GB"/>
+        </w:rPr>
+      </w:pPr>
+    </w:p>
+    <w:p>
+      <w:pPr>
+        <w:rPr>
+          <w:lang w:val="en-GB"/>
+        </w:rPr>
+      </w:pPr>
+    </w:p>
+    <w:p>
+      <w:pPr>
+        <w:rPr>
+          <w:lang w:val="en-GB"/>
+        </w:rPr>
+      </w:pPr>
+    </w:p>
+    <w:p>
+      <w:pPr>
+        <w:rPr>
+          <w:lang w:val="en-GB"/>
+        </w:rPr>
+      </w:pPr>
+    </w:p>
+    <w:p>
+      <w:pPr>
+        <w:rPr>
+          <w:lang w:val="en-GB"/>
+        </w:rPr>
+      </w:pPr>
+    </w:p>
+    <w:p>
+      <w:pPr>
+        <w:rPr>
+          <w:lang w:val="en-GB"/>
+        </w:rPr>
+      </w:pPr>
+    </w:p>
+    <w:p>
+      <w:pPr>
+        <w:rPr>
+          <w:lang w:val="en-GB"/>
+        </w:rPr>
+      </w:pPr>
+    </w:p>
+    <w:p>
+      <w:pPr>
+        <w:rPr>
+          <w:lang w:val="en-GB"/>
+        </w:rPr>
+      </w:pPr>
+    </w:p>
+    <w:p>
+      <w:pPr>
+        <w:rPr>
+          <w:lang w:val="en-GB"/>
+        </w:rPr>
+      </w:pPr>
+    </w:p>
+    <w:p>
+      <w:pPr>
+        <w:rPr>
+          <w:lang w:val="en-GB"/>
+        </w:rPr>
+      </w:pPr>
+      <w:r>
+        <w:rPr>
+          <w:lang w:val="en-GB"/>
         </w:rPr>
         <w:lastRenderedPageBreak/>
-        <w:t>Normal</w:t>
-      </w:r>
-      <w:proofErr w:type="spellEnd"/>
-      <w:r>
-        <w:rPr>
-          <w:lang w:val="nl-NL"/>
-        </w:rPr>
-        <w:t xml:space="preserve"> Land unit Iteration </w:t>
-      </w:r>
-      <w:r>
-        <w:rPr>
-          <w:lang w:val="nl-NL"/>
-        </w:rPr>
-        <w:t>2:</w:t>
-      </w:r>
-    </w:p>
-    <w:p>
-      <w:pPr>
-        <w:rPr>
-          <w:lang w:val="nl-NL"/>
+        <w:t>Normal Land unit Iteration 2:</w:t>
+      </w:r>
+    </w:p>
+    <w:p>
+      <w:pPr>
+        <w:rPr>
+          <w:lang w:val="en-GB"/>
         </w:rPr>
       </w:pPr>
     </w:p>
@@ -907,7 +891,7 @@
     <w:p>
       <w:pPr>
         <w:rPr>
-          <w:lang w:val="en-GB"/>
+          <w:noProof/>
         </w:rPr>
       </w:pPr>
       <w:r>
@@ -1043,6 +1027,565 @@
         </w:drawing>
       </w:r>
     </w:p>
+    <w:p>
+      <w:pPr>
+        <w:rPr>
+          <w:noProof/>
+        </w:rPr>
+      </w:pPr>
+    </w:p>
+    <w:p>
+      <w:pPr>
+        <w:rPr>
+          <w:noProof/>
+          <w:lang w:val="nl-NL"/>
+        </w:rPr>
+      </w:pPr>
+      <w:r>
+        <w:rPr>
+          <w:noProof/>
+          <w:lang w:val="nl-NL"/>
+        </w:rPr>
+        <w:t>Medical Tent</w:t>
+      </w:r>
+    </w:p>
+    <w:p>
+      <w:pPr>
+        <w:rPr>
+          <w:lang w:val="nl-NL"/>
+        </w:rPr>
+      </w:pPr>
+      <w:r>
+        <w:rPr>
+          <w:noProof/>
+        </w:rPr>
+        <w:lastRenderedPageBreak/>
+        <w:drawing>
+          <wp:inline distT="0" distB="0" distL="0" distR="0" wp14:anchorId="67A31E26" wp14:editId="466161FB">
+            <wp:extent cx="2533456" cy="2524125"/>
+            <wp:effectExtent l="0" t="0" r="635" b="0"/>
+            <wp:docPr id="10" name="Picture 10"/>
+            <wp:cNvGraphicFramePr>
+              <a:graphicFrameLocks xmlns:a="http://schemas.openxmlformats.org/drawingml/2006/main" noChangeAspect="1"/>
+            </wp:cNvGraphicFramePr>
+            <a:graphic xmlns:a="http://schemas.openxmlformats.org/drawingml/2006/main">
+              <a:graphicData uri="http://schemas.openxmlformats.org/drawingml/2006/picture">
+                <pic:pic xmlns:pic="http://schemas.openxmlformats.org/drawingml/2006/picture">
+                  <pic:nvPicPr>
+                    <pic:cNvPr id="1" name=""/>
+                    <pic:cNvPicPr/>
+                  </pic:nvPicPr>
+                  <pic:blipFill>
+                    <a:blip r:embed="rId17"/>
+                    <a:stretch>
+                      <a:fillRect/>
+                    </a:stretch>
+                  </pic:blipFill>
+                  <pic:spPr>
+                    <a:xfrm>
+                      <a:off x="0" y="0"/>
+                      <a:ext cx="2562987" cy="2553547"/>
+                    </a:xfrm>
+                    <a:prstGeom prst="rect">
+                      <a:avLst/>
+                    </a:prstGeom>
+                  </pic:spPr>
+                </pic:pic>
+              </a:graphicData>
+            </a:graphic>
+          </wp:inline>
+        </w:drawing>
+      </w:r>
+    </w:p>
+    <w:p>
+      <w:pPr>
+        <w:rPr>
+          <w:lang w:val="nl-NL"/>
+        </w:rPr>
+      </w:pPr>
+      <w:r>
+        <w:rPr>
+          <w:noProof/>
+        </w:rPr>
+        <w:drawing>
+          <wp:inline distT="0" distB="0" distL="0" distR="0" wp14:anchorId="784F52A1" wp14:editId="2AD0A23B">
+            <wp:extent cx="2600325" cy="2028350"/>
+            <wp:effectExtent l="0" t="0" r="0" b="0"/>
+            <wp:docPr id="12" name="Picture 12"/>
+            <wp:cNvGraphicFramePr>
+              <a:graphicFrameLocks xmlns:a="http://schemas.openxmlformats.org/drawingml/2006/main" noChangeAspect="1"/>
+            </wp:cNvGraphicFramePr>
+            <a:graphic xmlns:a="http://schemas.openxmlformats.org/drawingml/2006/main">
+              <a:graphicData uri="http://schemas.openxmlformats.org/drawingml/2006/picture">
+                <pic:pic xmlns:pic="http://schemas.openxmlformats.org/drawingml/2006/picture">
+                  <pic:nvPicPr>
+                    <pic:cNvPr id="1" name=""/>
+                    <pic:cNvPicPr/>
+                  </pic:nvPicPr>
+                  <pic:blipFill>
+                    <a:blip r:embed="rId18"/>
+                    <a:stretch>
+                      <a:fillRect/>
+                    </a:stretch>
+                  </pic:blipFill>
+                  <pic:spPr>
+                    <a:xfrm>
+                      <a:off x="0" y="0"/>
+                      <a:ext cx="2638517" cy="2058141"/>
+                    </a:xfrm>
+                    <a:prstGeom prst="rect">
+                      <a:avLst/>
+                    </a:prstGeom>
+                  </pic:spPr>
+                </pic:pic>
+              </a:graphicData>
+            </a:graphic>
+          </wp:inline>
+        </w:drawing>
+      </w:r>
+    </w:p>
+    <w:p>
+      <w:pPr>
+        <w:rPr>
+          <w:lang w:val="nl-NL"/>
+        </w:rPr>
+      </w:pPr>
+      <w:r>
+        <w:rPr>
+          <w:lang w:val="nl-NL"/>
+        </w:rPr>
+        <w:t>Feedback:</w:t>
+      </w:r>
+    </w:p>
+    <w:p>
+      <w:pPr>
+        <w:rPr>
+          <w:lang w:val="nl-NL"/>
+        </w:rPr>
+      </w:pPr>
+      <w:r>
+        <w:rPr>
+          <w:lang w:val="nl-NL"/>
+        </w:rPr>
+        <w:t>Minder recht</w:t>
+      </w:r>
+    </w:p>
+    <w:p>
+      <w:pPr>
+        <w:rPr>
+          <w:lang w:val="nl-NL"/>
+        </w:rPr>
+      </w:pPr>
+      <w:bookmarkStart w:id="0" w:name="_GoBack"/>
+      <w:r>
+        <w:rPr>
+          <w:noProof/>
+        </w:rPr>
+        <w:drawing>
+          <wp:inline distT="0" distB="0" distL="0" distR="0" wp14:anchorId="40D9E0CC" wp14:editId="73460654">
+            <wp:extent cx="2667000" cy="1562497"/>
+            <wp:effectExtent l="0" t="0" r="0" b="0"/>
+            <wp:docPr id="22" name="Picture 22"/>
+            <wp:cNvGraphicFramePr>
+              <a:graphicFrameLocks xmlns:a="http://schemas.openxmlformats.org/drawingml/2006/main" noChangeAspect="1"/>
+            </wp:cNvGraphicFramePr>
+            <a:graphic xmlns:a="http://schemas.openxmlformats.org/drawingml/2006/main">
+              <a:graphicData uri="http://schemas.openxmlformats.org/drawingml/2006/picture">
+                <pic:pic xmlns:pic="http://schemas.openxmlformats.org/drawingml/2006/picture">
+                  <pic:nvPicPr>
+                    <pic:cNvPr id="1" name=""/>
+                    <pic:cNvPicPr/>
+                  </pic:nvPicPr>
+                  <pic:blipFill>
+                    <a:blip r:embed="rId19"/>
+                    <a:stretch>
+                      <a:fillRect/>
+                    </a:stretch>
+                  </pic:blipFill>
+                  <pic:spPr>
+                    <a:xfrm>
+                      <a:off x="0" y="0"/>
+                      <a:ext cx="2679472" cy="1569804"/>
+                    </a:xfrm>
+                    <a:prstGeom prst="rect">
+                      <a:avLst/>
+                    </a:prstGeom>
+                  </pic:spPr>
+                </pic:pic>
+              </a:graphicData>
+            </a:graphic>
+          </wp:inline>
+        </w:drawing>
+      </w:r>
+      <w:bookmarkEnd w:id="0"/>
+    </w:p>
+    <w:p>
+      <w:pPr>
+        <w:rPr>
+          <w:lang w:val="nl-NL"/>
+        </w:rPr>
+      </w:pPr>
+    </w:p>
+    <w:p>
+      <w:pPr>
+        <w:rPr>
+          <w:lang w:val="nl-NL"/>
+        </w:rPr>
+      </w:pPr>
+    </w:p>
+    <w:p>
+      <w:pPr>
+        <w:rPr>
+          <w:lang w:val="nl-NL"/>
+        </w:rPr>
+      </w:pPr>
+    </w:p>
+    <w:p>
+      <w:pPr>
+        <w:rPr>
+          <w:lang w:val="nl-NL"/>
+        </w:rPr>
+      </w:pPr>
+    </w:p>
+    <w:p>
+      <w:pPr>
+        <w:rPr>
+          <w:lang w:val="nl-NL"/>
+        </w:rPr>
+      </w:pPr>
+    </w:p>
+    <w:p>
+      <w:pPr>
+        <w:rPr>
+          <w:lang w:val="nl-NL"/>
+        </w:rPr>
+      </w:pPr>
+    </w:p>
+    <w:p>
+      <w:pPr>
+        <w:rPr>
+          <w:lang w:val="nl-NL"/>
+        </w:rPr>
+      </w:pPr>
+    </w:p>
+    <w:p>
+      <w:pPr>
+        <w:rPr>
+          <w:lang w:val="nl-NL"/>
+        </w:rPr>
+      </w:pPr>
+    </w:p>
+    <w:p>
+      <w:pPr>
+        <w:rPr>
+          <w:lang w:val="nl-NL"/>
+        </w:rPr>
+      </w:pPr>
+      <w:r>
+        <w:rPr>
+          <w:lang w:val="nl-NL"/>
+        </w:rPr>
+        <w:t>Barracks:</w:t>
+      </w:r>
+    </w:p>
+    <w:p>
+      <w:pPr>
+        <w:rPr>
+          <w:lang w:val="nl-NL"/>
+        </w:rPr>
+      </w:pPr>
+      <w:r>
+        <w:rPr>
+          <w:noProof/>
+        </w:rPr>
+        <w:drawing>
+          <wp:inline distT="0" distB="0" distL="0" distR="0" wp14:anchorId="4652C74F" wp14:editId="4FE07FA8">
+            <wp:extent cx="2723900" cy="1971675"/>
+            <wp:effectExtent l="0" t="0" r="635" b="0"/>
+            <wp:docPr id="16" name="Picture 16"/>
+            <wp:cNvGraphicFramePr>
+              <a:graphicFrameLocks xmlns:a="http://schemas.openxmlformats.org/drawingml/2006/main" noChangeAspect="1"/>
+            </wp:cNvGraphicFramePr>
+            <a:graphic xmlns:a="http://schemas.openxmlformats.org/drawingml/2006/main">
+              <a:graphicData uri="http://schemas.openxmlformats.org/drawingml/2006/picture">
+                <pic:pic xmlns:pic="http://schemas.openxmlformats.org/drawingml/2006/picture">
+                  <pic:nvPicPr>
+                    <pic:cNvPr id="1" name=""/>
+                    <pic:cNvPicPr/>
+                  </pic:nvPicPr>
+                  <pic:blipFill>
+                    <a:blip r:embed="rId20"/>
+                    <a:stretch>
+                      <a:fillRect/>
+                    </a:stretch>
+                  </pic:blipFill>
+                  <pic:spPr>
+                    <a:xfrm>
+                      <a:off x="0" y="0"/>
+                      <a:ext cx="2749061" cy="1989887"/>
+                    </a:xfrm>
+                    <a:prstGeom prst="rect">
+                      <a:avLst/>
+                    </a:prstGeom>
+                  </pic:spPr>
+                </pic:pic>
+              </a:graphicData>
+            </a:graphic>
+          </wp:inline>
+        </w:drawing>
+      </w:r>
+    </w:p>
+    <w:p>
+      <w:pPr>
+        <w:rPr>
+          <w:lang w:val="nl-NL"/>
+        </w:rPr>
+      </w:pPr>
+      <w:r>
+        <w:rPr>
+          <w:noProof/>
+        </w:rPr>
+        <w:drawing>
+          <wp:inline distT="0" distB="0" distL="0" distR="0" wp14:anchorId="4F82E20E" wp14:editId="7F1B1295">
+            <wp:extent cx="2677861" cy="1724025"/>
+            <wp:effectExtent l="0" t="0" r="8255" b="0"/>
+            <wp:docPr id="17" name="Picture 17"/>
+            <wp:cNvGraphicFramePr>
+              <a:graphicFrameLocks xmlns:a="http://schemas.openxmlformats.org/drawingml/2006/main" noChangeAspect="1"/>
+            </wp:cNvGraphicFramePr>
+            <a:graphic xmlns:a="http://schemas.openxmlformats.org/drawingml/2006/main">
+              <a:graphicData uri="http://schemas.openxmlformats.org/drawingml/2006/picture">
+                <pic:pic xmlns:pic="http://schemas.openxmlformats.org/drawingml/2006/picture">
+                  <pic:nvPicPr>
+                    <pic:cNvPr id="1" name=""/>
+                    <pic:cNvPicPr/>
+                  </pic:nvPicPr>
+                  <pic:blipFill>
+                    <a:blip r:embed="rId21"/>
+                    <a:stretch>
+                      <a:fillRect/>
+                    </a:stretch>
+                  </pic:blipFill>
+                  <pic:spPr>
+                    <a:xfrm>
+                      <a:off x="0" y="0"/>
+                      <a:ext cx="2693793" cy="1734282"/>
+                    </a:xfrm>
+                    <a:prstGeom prst="rect">
+                      <a:avLst/>
+                    </a:prstGeom>
+                  </pic:spPr>
+                </pic:pic>
+              </a:graphicData>
+            </a:graphic>
+          </wp:inline>
+        </w:drawing>
+      </w:r>
+    </w:p>
+    <w:p>
+      <w:pPr>
+        <w:rPr>
+          <w:lang w:val="nl-NL"/>
+        </w:rPr>
+      </w:pPr>
+    </w:p>
+    <w:p>
+      <w:pPr>
+        <w:rPr>
+          <w:lang w:val="nl-NL"/>
+        </w:rPr>
+      </w:pPr>
+      <w:proofErr w:type="spellStart"/>
+      <w:r>
+        <w:rPr>
+          <w:lang w:val="nl-NL"/>
+        </w:rPr>
+        <w:t>Fedback</w:t>
+      </w:r>
+      <w:proofErr w:type="spellEnd"/>
+      <w:r>
+        <w:rPr>
+          <w:lang w:val="nl-NL"/>
+        </w:rPr>
+        <w:t xml:space="preserve">: zijkanten ook wat </w:t>
+      </w:r>
+      <w:proofErr w:type="spellStart"/>
+      <w:r>
+        <w:rPr>
+          <w:lang w:val="nl-NL"/>
+        </w:rPr>
+        <w:t>scheever</w:t>
+      </w:r>
+      <w:proofErr w:type="spellEnd"/>
+      <w:r>
+        <w:rPr>
+          <w:lang w:val="nl-NL"/>
+        </w:rPr>
+        <w:t xml:space="preserve"> maken.</w:t>
+      </w:r>
+    </w:p>
+    <w:p>
+      <w:pPr>
+        <w:rPr>
+          <w:lang w:val="nl-NL"/>
+        </w:rPr>
+      </w:pPr>
+      <w:r>
+        <w:rPr>
+          <w:noProof/>
+        </w:rPr>
+        <w:drawing>
+          <wp:inline distT="0" distB="0" distL="0" distR="0" wp14:anchorId="4AD4DCA8" wp14:editId="69DA4585">
+            <wp:extent cx="2581275" cy="1464514"/>
+            <wp:effectExtent l="0" t="0" r="0" b="2540"/>
+            <wp:docPr id="18" name="Picture 18"/>
+            <wp:cNvGraphicFramePr>
+              <a:graphicFrameLocks xmlns:a="http://schemas.openxmlformats.org/drawingml/2006/main" noChangeAspect="1"/>
+            </wp:cNvGraphicFramePr>
+            <a:graphic xmlns:a="http://schemas.openxmlformats.org/drawingml/2006/main">
+              <a:graphicData uri="http://schemas.openxmlformats.org/drawingml/2006/picture">
+                <pic:pic xmlns:pic="http://schemas.openxmlformats.org/drawingml/2006/picture">
+                  <pic:nvPicPr>
+                    <pic:cNvPr id="1" name=""/>
+                    <pic:cNvPicPr/>
+                  </pic:nvPicPr>
+                  <pic:blipFill>
+                    <a:blip r:embed="rId22"/>
+                    <a:stretch>
+                      <a:fillRect/>
+                    </a:stretch>
+                  </pic:blipFill>
+                  <pic:spPr>
+                    <a:xfrm>
+                      <a:off x="0" y="0"/>
+                      <a:ext cx="2604974" cy="1477960"/>
+                    </a:xfrm>
+                    <a:prstGeom prst="rect">
+                      <a:avLst/>
+                    </a:prstGeom>
+                  </pic:spPr>
+                </pic:pic>
+              </a:graphicData>
+            </a:graphic>
+          </wp:inline>
+        </w:drawing>
+      </w:r>
+    </w:p>
+    <w:p>
+      <w:pPr>
+        <w:rPr>
+          <w:lang w:val="nl-NL"/>
+        </w:rPr>
+      </w:pPr>
+      <w:r>
+        <w:rPr>
+          <w:noProof/>
+        </w:rPr>
+        <w:lastRenderedPageBreak/>
+        <w:drawing>
+          <wp:anchor distT="0" distB="0" distL="114300" distR="114300" simplePos="0" relativeHeight="251658240" behindDoc="1" locked="0" layoutInCell="1" allowOverlap="1" wp14:anchorId="68DF3915" wp14:editId="4E98C6F7">
+            <wp:simplePos x="0" y="0"/>
+            <wp:positionH relativeFrom="margin">
+              <wp:posOffset>903605</wp:posOffset>
+            </wp:positionH>
+            <wp:positionV relativeFrom="paragraph">
+              <wp:posOffset>6985</wp:posOffset>
+            </wp:positionV>
+            <wp:extent cx="872256" cy="2570415"/>
+            <wp:effectExtent l="0" t="0" r="4445" b="1905"/>
+            <wp:wrapNone/>
+            <wp:docPr id="19" name="Picture 19"/>
+            <wp:cNvGraphicFramePr>
+              <a:graphicFrameLocks xmlns:a="http://schemas.openxmlformats.org/drawingml/2006/main" noChangeAspect="1"/>
+            </wp:cNvGraphicFramePr>
+            <a:graphic xmlns:a="http://schemas.openxmlformats.org/drawingml/2006/main">
+              <a:graphicData uri="http://schemas.openxmlformats.org/drawingml/2006/picture">
+                <pic:pic xmlns:pic="http://schemas.openxmlformats.org/drawingml/2006/picture">
+                  <pic:nvPicPr>
+                    <pic:cNvPr id="1" name=""/>
+                    <pic:cNvPicPr/>
+                  </pic:nvPicPr>
+                  <pic:blipFill>
+                    <a:blip r:embed="rId23">
+                      <a:extLst>
+                        <a:ext uri="{28A0092B-C50C-407E-A947-70E740481C1C}">
+                          <a14:useLocalDpi xmlns:a14="http://schemas.microsoft.com/office/drawing/2010/main" val="0"/>
+                        </a:ext>
+                      </a:extLst>
+                    </a:blip>
+                    <a:stretch>
+                      <a:fillRect/>
+                    </a:stretch>
+                  </pic:blipFill>
+                  <pic:spPr>
+                    <a:xfrm>
+                      <a:off x="0" y="0"/>
+                      <a:ext cx="872256" cy="2570415"/>
+                    </a:xfrm>
+                    <a:prstGeom prst="rect">
+                      <a:avLst/>
+                    </a:prstGeom>
+                  </pic:spPr>
+                </pic:pic>
+              </a:graphicData>
+            </a:graphic>
+            <wp14:sizeRelH relativeFrom="margin">
+              <wp14:pctWidth>0</wp14:pctWidth>
+            </wp14:sizeRelH>
+            <wp14:sizeRelV relativeFrom="margin">
+              <wp14:pctHeight>0</wp14:pctHeight>
+            </wp14:sizeRelV>
+          </wp:anchor>
+        </w:drawing>
+      </w:r>
+      <w:r>
+        <w:rPr>
+          <w:noProof/>
+        </w:rPr>
+        <w:drawing>
+          <wp:inline distT="0" distB="0" distL="0" distR="0" wp14:anchorId="34D21223" wp14:editId="48003C7C">
+            <wp:extent cx="619125" cy="2319808"/>
+            <wp:effectExtent l="0" t="0" r="0" b="4445"/>
+            <wp:docPr id="20" name="Picture 20"/>
+            <wp:cNvGraphicFramePr>
+              <a:graphicFrameLocks xmlns:a="http://schemas.openxmlformats.org/drawingml/2006/main" noChangeAspect="1"/>
+            </wp:cNvGraphicFramePr>
+            <a:graphic xmlns:a="http://schemas.openxmlformats.org/drawingml/2006/main">
+              <a:graphicData uri="http://schemas.openxmlformats.org/drawingml/2006/picture">
+                <pic:pic xmlns:pic="http://schemas.openxmlformats.org/drawingml/2006/picture">
+                  <pic:nvPicPr>
+                    <pic:cNvPr id="1" name=""/>
+                    <pic:cNvPicPr/>
+                  </pic:nvPicPr>
+                  <pic:blipFill>
+                    <a:blip r:embed="rId24"/>
+                    <a:stretch>
+                      <a:fillRect/>
+                    </a:stretch>
+                  </pic:blipFill>
+                  <pic:spPr>
+                    <a:xfrm>
+                      <a:off x="0" y="0"/>
+                      <a:ext cx="655941" cy="2457754"/>
+                    </a:xfrm>
+                    <a:prstGeom prst="rect">
+                      <a:avLst/>
+                    </a:prstGeom>
+                  </pic:spPr>
+                </pic:pic>
+              </a:graphicData>
+            </a:graphic>
+          </wp:inline>
+        </w:drawing>
+      </w:r>
+    </w:p>
+    <w:p>
+      <w:pPr>
+        <w:rPr>
+          <w:lang w:val="nl-NL"/>
+        </w:rPr>
+      </w:pPr>
+    </w:p>
     <w:sectPr>
       <w:pgSz w:w="11906" w:h="16838"/>
       <w:pgMar w:top="1440" w:right="1440" w:bottom="1440" w:left="1440" w:header="708" w:footer="708" w:gutter="0"/>
@@ -1070,7 +1613,7 @@
       </w:pPr>
     </w:pPrDefault>
   </w:docDefaults>
-  <w:latentStyles w:defLockedState="0" w:defUIPriority="99" w:defSemiHidden="0" w:defUnhideWhenUsed="0" w:defQFormat="0" w:count="375">
+  <w:latentStyles w:defLockedState="0" w:defUIPriority="99" w:defSemiHidden="0" w:defUnhideWhenUsed="0" w:defQFormat="0" w:count="376">
     <w:lsdException w:name="Normal" w:uiPriority="0" w:qFormat="1"/>
     <w:lsdException w:name="heading 1" w:uiPriority="9" w:qFormat="1"/>
     <w:lsdException w:name="heading 2" w:semiHidden="1" w:uiPriority="9" w:unhideWhenUsed="1" w:qFormat="1"/>
@@ -1176,7 +1719,6 @@
     <w:lsdException w:name="HTML Sample" w:semiHidden="1" w:unhideWhenUsed="1"/>
     <w:lsdException w:name="HTML Typewriter" w:semiHidden="1" w:unhideWhenUsed="1"/>
     <w:lsdException w:name="HTML Variable" w:semiHidden="1" w:unhideWhenUsed="1"/>
-    <w:lsdException w:name="Normal Table" w:semiHidden="1" w:unhideWhenUsed="1"/>
     <w:lsdException w:name="annotation subject" w:semiHidden="1" w:unhideWhenUsed="1"/>
     <w:lsdException w:name="No List" w:semiHidden="1" w:unhideWhenUsed="1"/>
     <w:lsdException w:name="Outline List 1" w:semiHidden="1" w:unhideWhenUsed="1"/>
@@ -1223,10 +1765,8 @@
     <w:lsdException w:name="Table Subtle 2" w:semiHidden="1" w:unhideWhenUsed="1"/>
     <w:lsdException w:name="Table Web 1" w:semiHidden="1" w:unhideWhenUsed="1"/>
     <w:lsdException w:name="Table Web 2" w:semiHidden="1" w:unhideWhenUsed="1"/>
-    <w:lsdException w:name="Table Web 3" w:semiHidden="1" w:unhideWhenUsed="1"/>
     <w:lsdException w:name="Balloon Text" w:semiHidden="1" w:unhideWhenUsed="1"/>
     <w:lsdException w:name="Table Grid" w:uiPriority="39"/>
-    <w:lsdException w:name="Table Theme" w:semiHidden="1" w:unhideWhenUsed="1"/>
     <w:lsdException w:name="Placeholder Text" w:semiHidden="1"/>
     <w:lsdException w:name="No Spacing" w:uiPriority="1" w:qFormat="1"/>
     <w:lsdException w:name="Light Shading" w:uiPriority="60"/>
@@ -1446,6 +1986,7 @@
     <w:lsdException w:name="Smart Hyperlink" w:semiHidden="1" w:unhideWhenUsed="1"/>
     <w:lsdException w:name="Hashtag" w:semiHidden="1" w:unhideWhenUsed="1"/>
     <w:lsdException w:name="Unresolved Mention" w:semiHidden="1" w:unhideWhenUsed="1"/>
+    <w:lsdException w:name="Smart Link" w:semiHidden="1" w:unhideWhenUsed="1"/>
   </w:latentStyles>
   <w:style w:type="paragraph" w:default="1" w:styleId="Normal">
     <w:name w:val="Normal"/>

</xml_diff>